<commit_message>
Add about me section
</commit_message>
<xml_diff>
--- a/vincent-portfolio/Documentation.docx
+++ b/vincent-portfolio/Documentation.docx
@@ -12,6 +12,7 @@
           <w:sz w:val="34"/>
         </w:rPr>
       </w:pPr>
+      <w:proofErr w:type="spellStart"/>
       <w:r>
         <w:rPr>
           <w:b/>
@@ -26,7 +27,16 @@
           <w:bCs/>
           <w:sz w:val="34"/>
         </w:rPr>
-        <w:t>incent-portfolio Documentation</w:t>
+        <w:t>incent</w:t>
+      </w:r>
+      <w:proofErr w:type="spellEnd"/>
+      <w:r>
+        <w:rPr>
+          <w:b/>
+          <w:bCs/>
+          <w:sz w:val="34"/>
+        </w:rPr>
+        <w:t>-portfolio Documentation</w:t>
       </w:r>
     </w:p>
     <w:p>
@@ -131,7 +141,28 @@
         <w:rPr>
           <w:szCs w:val="24"/>
         </w:rPr>
-        <w:t>(Terminal) npx create-next</w:t>
+        <w:t xml:space="preserve">(Terminal) </w:t>
+      </w:r>
+      <w:proofErr w:type="spellStart"/>
+      <w:r>
+        <w:rPr>
+          <w:szCs w:val="24"/>
+        </w:rPr>
+        <w:t>npx</w:t>
+      </w:r>
+      <w:proofErr w:type="spellEnd"/>
+      <w:r>
+        <w:rPr>
+          <w:szCs w:val="24"/>
+        </w:rPr>
+        <w:t xml:space="preserve"> </w:t>
+      </w:r>
+      <w:proofErr w:type="spellStart"/>
+      <w:r>
+        <w:rPr>
+          <w:szCs w:val="24"/>
+        </w:rPr>
+        <w:t>create-next</w:t>
       </w:r>
       <w:r>
         <w:rPr>
@@ -145,6 +176,7 @@
         </w:rPr>
         <w:t>@latest</w:t>
       </w:r>
+      <w:proofErr w:type="spellEnd"/>
     </w:p>
     <w:p>
       <w:pPr>
@@ -250,7 +282,21 @@
         <w:rPr>
           <w:szCs w:val="24"/>
         </w:rPr>
-        <w:t>(Terminal) npm run dev -&gt; to run</w:t>
+        <w:t xml:space="preserve">(Terminal) </w:t>
+      </w:r>
+      <w:proofErr w:type="spellStart"/>
+      <w:r>
+        <w:rPr>
+          <w:szCs w:val="24"/>
+        </w:rPr>
+        <w:t>npm</w:t>
+      </w:r>
+      <w:proofErr w:type="spellEnd"/>
+      <w:r>
+        <w:rPr>
+          <w:szCs w:val="24"/>
+        </w:rPr>
+        <w:t xml:space="preserve"> run dev -&gt; to run</w:t>
       </w:r>
     </w:p>
     <w:p>
@@ -334,7 +380,21 @@
         <w:rPr>
           <w:szCs w:val="24"/>
         </w:rPr>
-        <w:t xml:space="preserve">(To open the website in the VSCode) CRTL + Shift + P -&gt; Simple browser: show -&gt; </w:t>
+        <w:t xml:space="preserve">(To open the website in the </w:t>
+      </w:r>
+      <w:proofErr w:type="spellStart"/>
+      <w:r>
+        <w:rPr>
+          <w:szCs w:val="24"/>
+        </w:rPr>
+        <w:t>VSCode</w:t>
+      </w:r>
+      <w:proofErr w:type="spellEnd"/>
+      <w:r>
+        <w:rPr>
+          <w:szCs w:val="24"/>
+        </w:rPr>
+        <w:t xml:space="preserve">) CRTL + Shift + P -&gt; Simple browser: show -&gt; </w:t>
       </w:r>
       <w:hyperlink r:id="rId10" w:history="1">
         <w:r>
@@ -414,6 +474,7 @@
           <w:szCs w:val="24"/>
         </w:rPr>
       </w:pPr>
+      <w:proofErr w:type="spellStart"/>
       <w:r>
         <w:rPr>
           <w:b/>
@@ -423,6 +484,7 @@
         </w:rPr>
         <w:t>HeroSection.jsx</w:t>
       </w:r>
+      <w:proofErr w:type="spellEnd"/>
     </w:p>
     <w:p>
       <w:pPr>
@@ -549,7 +611,21 @@
         <w:rPr>
           <w:szCs w:val="24"/>
         </w:rPr>
-        <w:t>Inside components folder, create a HeroSection.jsx file</w:t>
+        <w:t xml:space="preserve">Inside components folder, create a </w:t>
+      </w:r>
+      <w:proofErr w:type="spellStart"/>
+      <w:r>
+        <w:rPr>
+          <w:szCs w:val="24"/>
+        </w:rPr>
+        <w:t>HeroSection.jsx</w:t>
+      </w:r>
+      <w:proofErr w:type="spellEnd"/>
+      <w:r>
+        <w:rPr>
+          <w:szCs w:val="24"/>
+        </w:rPr>
+        <w:t xml:space="preserve"> file</w:t>
       </w:r>
     </w:p>
     <w:p>
@@ -569,6 +645,7 @@
         </w:rPr>
         <w:t xml:space="preserve">Use </w:t>
       </w:r>
+      <w:proofErr w:type="spellStart"/>
       <w:r>
         <w:rPr>
           <w:b/>
@@ -577,6 +654,7 @@
         </w:rPr>
         <w:t>rafce</w:t>
       </w:r>
+      <w:proofErr w:type="spellEnd"/>
       <w:r>
         <w:rPr>
           <w:b/>
@@ -636,11 +714,19 @@
         </w:rPr>
         <w:t xml:space="preserve">(Terminal) </w:t>
       </w:r>
-      <w:r>
-        <w:rPr>
-          <w:szCs w:val="24"/>
-        </w:rPr>
-        <w:t>npm install react-type-animation</w:t>
+      <w:proofErr w:type="spellStart"/>
+      <w:r>
+        <w:rPr>
+          <w:szCs w:val="24"/>
+        </w:rPr>
+        <w:t>npm</w:t>
+      </w:r>
+      <w:proofErr w:type="spellEnd"/>
+      <w:r>
+        <w:rPr>
+          <w:szCs w:val="24"/>
+        </w:rPr>
+        <w:t xml:space="preserve"> install react-type-animation</w:t>
       </w:r>
     </w:p>
     <w:p>
@@ -741,8 +827,16 @@
         <w:rPr>
           <w:szCs w:val="24"/>
         </w:rPr>
-        <w:t>Import TypeAnimation</w:t>
-      </w:r>
+        <w:t xml:space="preserve">Import </w:t>
+      </w:r>
+      <w:proofErr w:type="spellStart"/>
+      <w:r>
+        <w:rPr>
+          <w:szCs w:val="24"/>
+        </w:rPr>
+        <w:t>TypeAnimation</w:t>
+      </w:r>
+      <w:proofErr w:type="spellEnd"/>
     </w:p>
     <w:p>
       <w:pPr>
@@ -779,6 +873,7 @@
           <w:szCs w:val="24"/>
         </w:rPr>
       </w:pPr>
+      <w:proofErr w:type="spellStart"/>
       <w:r>
         <w:rPr>
           <w:b/>
@@ -789,6 +884,7 @@
         <w:lastRenderedPageBreak/>
         <w:t>NavBar.jsx</w:t>
       </w:r>
+      <w:proofErr w:type="spellEnd"/>
       <w:r>
         <w:rPr>
           <w:b/>
@@ -796,8 +892,9 @@
           <w:szCs w:val="24"/>
           <w:highlight w:val="yellow"/>
         </w:rPr>
-        <w:t>, NavLink.jsx</w:t>
-      </w:r>
+        <w:t xml:space="preserve">, </w:t>
+      </w:r>
+      <w:proofErr w:type="spellStart"/>
       <w:r>
         <w:rPr>
           <w:b/>
@@ -805,8 +902,29 @@
           <w:szCs w:val="24"/>
           <w:highlight w:val="yellow"/>
         </w:rPr>
-        <w:t>, and MenuOverlay.jsx</w:t>
-      </w:r>
+        <w:t>NavLink.jsx</w:t>
+      </w:r>
+      <w:proofErr w:type="spellEnd"/>
+      <w:r>
+        <w:rPr>
+          <w:b/>
+          <w:bCs/>
+          <w:szCs w:val="24"/>
+          <w:highlight w:val="yellow"/>
+        </w:rPr>
+        <w:t xml:space="preserve">, and </w:t>
+      </w:r>
+      <w:proofErr w:type="spellStart"/>
+      <w:r>
+        <w:rPr>
+          <w:b/>
+          <w:bCs/>
+          <w:szCs w:val="24"/>
+          <w:highlight w:val="yellow"/>
+        </w:rPr>
+        <w:t>MenuOverlay.jsx</w:t>
+      </w:r>
+      <w:proofErr w:type="spellEnd"/>
     </w:p>
     <w:p>
       <w:pPr>
@@ -831,8 +949,16 @@
         <w:rPr>
           <w:szCs w:val="24"/>
         </w:rPr>
-        <w:t>Create NavBar.jsx</w:t>
-      </w:r>
+        <w:t xml:space="preserve">Create </w:t>
+      </w:r>
+      <w:proofErr w:type="spellStart"/>
+      <w:r>
+        <w:rPr>
+          <w:szCs w:val="24"/>
+        </w:rPr>
+        <w:t>NavBar.jsx</w:t>
+      </w:r>
+      <w:proofErr w:type="spellEnd"/>
     </w:p>
     <w:p>
       <w:pPr>
@@ -849,7 +975,21 @@
         <w:rPr>
           <w:szCs w:val="24"/>
         </w:rPr>
-        <w:t>Use rafce to create a template</w:t>
+        <w:t xml:space="preserve">Use </w:t>
+      </w:r>
+      <w:proofErr w:type="spellStart"/>
+      <w:r>
+        <w:rPr>
+          <w:szCs w:val="24"/>
+        </w:rPr>
+        <w:t>rafce</w:t>
+      </w:r>
+      <w:proofErr w:type="spellEnd"/>
+      <w:r>
+        <w:rPr>
+          <w:szCs w:val="24"/>
+        </w:rPr>
+        <w:t xml:space="preserve"> to create a template</w:t>
       </w:r>
     </w:p>
     <w:p>
@@ -867,7 +1007,21 @@
         <w:rPr>
           <w:szCs w:val="24"/>
         </w:rPr>
-        <w:t>Create NavLink.jsx for the Nav Items</w:t>
+        <w:t xml:space="preserve">Create </w:t>
+      </w:r>
+      <w:proofErr w:type="spellStart"/>
+      <w:r>
+        <w:rPr>
+          <w:szCs w:val="24"/>
+        </w:rPr>
+        <w:t>NavLink.jsx</w:t>
+      </w:r>
+      <w:proofErr w:type="spellEnd"/>
+      <w:r>
+        <w:rPr>
+          <w:szCs w:val="24"/>
+        </w:rPr>
+        <w:t xml:space="preserve"> for the Nav Items</w:t>
       </w:r>
     </w:p>
     <w:p>
@@ -885,8 +1039,30 @@
         <w:rPr>
           <w:szCs w:val="24"/>
         </w:rPr>
-        <w:t>Import NavLink to NavBar.jsx</w:t>
-      </w:r>
+        <w:t xml:space="preserve">Import </w:t>
+      </w:r>
+      <w:proofErr w:type="spellStart"/>
+      <w:r>
+        <w:rPr>
+          <w:szCs w:val="24"/>
+        </w:rPr>
+        <w:t>NavLink</w:t>
+      </w:r>
+      <w:proofErr w:type="spellEnd"/>
+      <w:r>
+        <w:rPr>
+          <w:szCs w:val="24"/>
+        </w:rPr>
+        <w:t xml:space="preserve"> to </w:t>
+      </w:r>
+      <w:proofErr w:type="spellStart"/>
+      <w:r>
+        <w:rPr>
+          <w:szCs w:val="24"/>
+        </w:rPr>
+        <w:t>NavBar.jsx</w:t>
+      </w:r>
+      <w:proofErr w:type="spellEnd"/>
     </w:p>
     <w:p>
       <w:pPr>
@@ -903,7 +1079,21 @@
         <w:rPr>
           <w:szCs w:val="24"/>
         </w:rPr>
-        <w:t>Create a navLinks array</w:t>
+        <w:t xml:space="preserve">Create a </w:t>
+      </w:r>
+      <w:proofErr w:type="spellStart"/>
+      <w:r>
+        <w:rPr>
+          <w:szCs w:val="24"/>
+        </w:rPr>
+        <w:t>navLinks</w:t>
+      </w:r>
+      <w:proofErr w:type="spellEnd"/>
+      <w:r>
+        <w:rPr>
+          <w:szCs w:val="24"/>
+        </w:rPr>
+        <w:t xml:space="preserve"> array</w:t>
       </w:r>
     </w:p>
     <w:p>
@@ -962,11 +1152,19 @@
         </w:rPr>
         <w:t xml:space="preserve">(Installation) </w:t>
       </w:r>
-      <w:r>
-        <w:rPr>
-          <w:szCs w:val="24"/>
-        </w:rPr>
-        <w:t>npm install @heroicons/react</w:t>
+      <w:proofErr w:type="spellStart"/>
+      <w:r>
+        <w:rPr>
+          <w:szCs w:val="24"/>
+        </w:rPr>
+        <w:t>npm</w:t>
+      </w:r>
+      <w:proofErr w:type="spellEnd"/>
+      <w:r>
+        <w:rPr>
+          <w:szCs w:val="24"/>
+        </w:rPr>
+        <w:t xml:space="preserve"> install @heroicons/react</w:t>
       </w:r>
     </w:p>
     <w:p>
@@ -998,12 +1196,14 @@
         </w:rPr>
         <w:t xml:space="preserve"> and </w:t>
       </w:r>
+      <w:proofErr w:type="spellStart"/>
       <w:r>
         <w:rPr>
           <w:szCs w:val="24"/>
         </w:rPr>
         <w:t>XMarkIcon</w:t>
       </w:r>
+      <w:proofErr w:type="spellEnd"/>
     </w:p>
     <w:p>
       <w:pPr>
@@ -1038,7 +1238,21 @@
         <w:rPr>
           <w:szCs w:val="24"/>
         </w:rPr>
-        <w:t>Initialise useState()</w:t>
+        <w:t xml:space="preserve">Initialise </w:t>
+      </w:r>
+      <w:proofErr w:type="spellStart"/>
+      <w:r>
+        <w:rPr>
+          <w:szCs w:val="24"/>
+        </w:rPr>
+        <w:t>useState</w:t>
+      </w:r>
+      <w:proofErr w:type="spellEnd"/>
+      <w:r>
+        <w:rPr>
+          <w:szCs w:val="24"/>
+        </w:rPr>
+        <w:t>()</w:t>
       </w:r>
     </w:p>
     <w:p>
@@ -1056,8 +1270,16 @@
         <w:rPr>
           <w:szCs w:val="24"/>
         </w:rPr>
-        <w:t>Create MenuOverlay.jsx</w:t>
-      </w:r>
+        <w:t xml:space="preserve">Create </w:t>
+      </w:r>
+      <w:proofErr w:type="spellStart"/>
+      <w:r>
+        <w:rPr>
+          <w:szCs w:val="24"/>
+        </w:rPr>
+        <w:t>MenuOverlay.jsx</w:t>
+      </w:r>
+      <w:proofErr w:type="spellEnd"/>
     </w:p>
     <w:p>
       <w:pPr>
@@ -1074,7 +1296,21 @@
         <w:rPr>
           <w:szCs w:val="24"/>
         </w:rPr>
-        <w:t>Use rafce to create a template</w:t>
+        <w:t xml:space="preserve">Use </w:t>
+      </w:r>
+      <w:proofErr w:type="spellStart"/>
+      <w:r>
+        <w:rPr>
+          <w:szCs w:val="24"/>
+        </w:rPr>
+        <w:t>rafce</w:t>
+      </w:r>
+      <w:proofErr w:type="spellEnd"/>
+      <w:r>
+        <w:rPr>
+          <w:szCs w:val="24"/>
+        </w:rPr>
+        <w:t xml:space="preserve"> to create a template</w:t>
       </w:r>
     </w:p>
     <w:p>
@@ -1092,8 +1328,30 @@
         <w:rPr>
           <w:szCs w:val="24"/>
         </w:rPr>
-        <w:t>Import MenuOverlay to NavBar.jsx</w:t>
-      </w:r>
+        <w:t xml:space="preserve">Import </w:t>
+      </w:r>
+      <w:proofErr w:type="spellStart"/>
+      <w:r>
+        <w:rPr>
+          <w:szCs w:val="24"/>
+        </w:rPr>
+        <w:t>MenuOverlay</w:t>
+      </w:r>
+      <w:proofErr w:type="spellEnd"/>
+      <w:r>
+        <w:rPr>
+          <w:szCs w:val="24"/>
+        </w:rPr>
+        <w:t xml:space="preserve"> to </w:t>
+      </w:r>
+      <w:proofErr w:type="spellStart"/>
+      <w:r>
+        <w:rPr>
+          <w:szCs w:val="24"/>
+        </w:rPr>
+        <w:t>NavBar.jsx</w:t>
+      </w:r>
+      <w:proofErr w:type="spellEnd"/>
     </w:p>
     <w:p>
       <w:pPr>
@@ -1111,6 +1369,7 @@
           <w:szCs w:val="24"/>
         </w:rPr>
       </w:pPr>
+      <w:proofErr w:type="spellStart"/>
       <w:r>
         <w:rPr>
           <w:b/>
@@ -1120,6 +1379,7 @@
         </w:rPr>
         <w:t>AboutSection.jsx</w:t>
       </w:r>
+      <w:proofErr w:type="spellEnd"/>
     </w:p>
     <w:p>
       <w:pPr>
@@ -1166,11 +1426,19 @@
           <w:szCs w:val="24"/>
         </w:rPr>
       </w:pPr>
-      <w:r>
-        <w:rPr>
-          <w:szCs w:val="24"/>
-        </w:rPr>
-        <w:t>npm install react-icons</w:t>
+      <w:proofErr w:type="spellStart"/>
+      <w:r>
+        <w:rPr>
+          <w:szCs w:val="24"/>
+        </w:rPr>
+        <w:t>npm</w:t>
+      </w:r>
+      <w:proofErr w:type="spellEnd"/>
+      <w:r>
+        <w:rPr>
+          <w:szCs w:val="24"/>
+        </w:rPr>
+        <w:t xml:space="preserve"> install react-icons</w:t>
       </w:r>
     </w:p>
     <w:p>
@@ -1188,8 +1456,30 @@
         <w:rPr>
           <w:szCs w:val="24"/>
         </w:rPr>
-        <w:t>(Installation) shadcn/ui</w:t>
-      </w:r>
+        <w:t xml:space="preserve">(Installation) </w:t>
+      </w:r>
+      <w:proofErr w:type="spellStart"/>
+      <w:r>
+        <w:rPr>
+          <w:szCs w:val="24"/>
+        </w:rPr>
+        <w:t>shadcn</w:t>
+      </w:r>
+      <w:proofErr w:type="spellEnd"/>
+      <w:r>
+        <w:rPr>
+          <w:szCs w:val="24"/>
+        </w:rPr>
+        <w:t>/</w:t>
+      </w:r>
+      <w:proofErr w:type="spellStart"/>
+      <w:r>
+        <w:rPr>
+          <w:szCs w:val="24"/>
+        </w:rPr>
+        <w:t>ui</w:t>
+      </w:r>
+      <w:proofErr w:type="spellEnd"/>
     </w:p>
     <w:p>
       <w:pPr>
@@ -1202,6 +1492,7 @@
           <w:szCs w:val="24"/>
         </w:rPr>
       </w:pPr>
+      <w:proofErr w:type="spellStart"/>
       <w:r>
         <w:rPr>
           <w:b/>
@@ -1210,12 +1501,56 @@
         </w:rPr>
         <w:t>npx</w:t>
       </w:r>
-      <w:r>
-        <w:rPr>
-          <w:szCs w:val="24"/>
-        </w:rPr>
-        <w:t xml:space="preserve"> shadcn@latest init</w:t>
-      </w:r>
+      <w:proofErr w:type="spellEnd"/>
+      <w:r>
+        <w:rPr>
+          <w:szCs w:val="24"/>
+        </w:rPr>
+        <w:t xml:space="preserve"> </w:t>
+      </w:r>
+      <w:proofErr w:type="spellStart"/>
+      <w:r>
+        <w:rPr>
+          <w:szCs w:val="24"/>
+        </w:rPr>
+        <w:t>shadcn@latest</w:t>
+      </w:r>
+      <w:proofErr w:type="spellEnd"/>
+      <w:r>
+        <w:rPr>
+          <w:szCs w:val="24"/>
+        </w:rPr>
+        <w:t xml:space="preserve"> </w:t>
+      </w:r>
+      <w:proofErr w:type="spellStart"/>
+      <w:r>
+        <w:rPr>
+          <w:szCs w:val="24"/>
+        </w:rPr>
+        <w:t>init</w:t>
+      </w:r>
+      <w:proofErr w:type="spellEnd"/>
+    </w:p>
+    <w:p>
+      <w:pPr>
+        <w:pStyle w:val="ListParagraph"/>
+        <w:numPr>
+          <w:ilvl w:val="1"/>
+          <w:numId w:val="2"/>
+        </w:numPr>
+        <w:rPr>
+          <w:szCs w:val="24"/>
+        </w:rPr>
+      </w:pPr>
+      <w:hyperlink r:id="rId17" w:history="1">
+        <w:r>
+          <w:rPr>
+            <w:rStyle w:val="Hyperlink"/>
+            <w:szCs w:val="24"/>
+          </w:rPr>
+          <w:t>https://ui.shadcn.com/docs/installation</w:t>
+        </w:r>
+      </w:hyperlink>
     </w:p>
     <w:p>
       <w:pPr>
@@ -1252,7 +1587,7 @@
                     <pic:cNvPicPr/>
                   </pic:nvPicPr>
                   <pic:blipFill>
-                    <a:blip r:embed="rId17"/>
+                    <a:blip r:embed="rId18"/>
                     <a:stretch>
                       <a:fillRect/>
                     </a:stretch>
@@ -1280,6 +1615,261 @@
           <w:szCs w:val="24"/>
         </w:rPr>
       </w:pPr>
+    </w:p>
+    <w:p>
+      <w:pPr>
+        <w:pStyle w:val="ListParagraph"/>
+        <w:numPr>
+          <w:ilvl w:val="0"/>
+          <w:numId w:val="2"/>
+        </w:numPr>
+        <w:rPr>
+          <w:szCs w:val="24"/>
+        </w:rPr>
+      </w:pPr>
+      <w:r>
+        <w:rPr>
+          <w:szCs w:val="24"/>
+        </w:rPr>
+        <w:t xml:space="preserve">(Installation) </w:t>
+      </w:r>
+      <w:proofErr w:type="spellStart"/>
+      <w:r>
+        <w:rPr>
+          <w:szCs w:val="24"/>
+        </w:rPr>
+        <w:t>shadcn</w:t>
+      </w:r>
+      <w:proofErr w:type="spellEnd"/>
+      <w:r>
+        <w:rPr>
+          <w:szCs w:val="24"/>
+        </w:rPr>
+        <w:t>/</w:t>
+      </w:r>
+      <w:proofErr w:type="spellStart"/>
+      <w:r>
+        <w:rPr>
+          <w:szCs w:val="24"/>
+        </w:rPr>
+        <w:t>ui</w:t>
+      </w:r>
+      <w:proofErr w:type="spellEnd"/>
+      <w:r>
+        <w:rPr>
+          <w:szCs w:val="24"/>
+        </w:rPr>
+        <w:t xml:space="preserve"> components</w:t>
+      </w:r>
+    </w:p>
+    <w:p>
+      <w:pPr>
+        <w:pStyle w:val="ListParagraph"/>
+        <w:numPr>
+          <w:ilvl w:val="1"/>
+          <w:numId w:val="2"/>
+        </w:numPr>
+        <w:rPr>
+          <w:szCs w:val="24"/>
+        </w:rPr>
+      </w:pPr>
+      <w:proofErr w:type="spellStart"/>
+      <w:r>
+        <w:rPr>
+          <w:szCs w:val="24"/>
+        </w:rPr>
+        <w:t>npx</w:t>
+      </w:r>
+      <w:proofErr w:type="spellEnd"/>
+      <w:r>
+        <w:rPr>
+          <w:szCs w:val="24"/>
+        </w:rPr>
+        <w:t xml:space="preserve"> </w:t>
+      </w:r>
+      <w:proofErr w:type="spellStart"/>
+      <w:r>
+        <w:rPr>
+          <w:szCs w:val="24"/>
+        </w:rPr>
+        <w:t>shadcn@latest</w:t>
+      </w:r>
+      <w:proofErr w:type="spellEnd"/>
+      <w:r>
+        <w:rPr>
+          <w:szCs w:val="24"/>
+        </w:rPr>
+        <w:t xml:space="preserve"> add tooltip tabs scroll-area</w:t>
+      </w:r>
+    </w:p>
+    <w:p>
+      <w:pPr>
+        <w:pStyle w:val="ListParagraph"/>
+        <w:numPr>
+          <w:ilvl w:val="1"/>
+          <w:numId w:val="2"/>
+        </w:numPr>
+        <w:rPr>
+          <w:szCs w:val="24"/>
+        </w:rPr>
+      </w:pPr>
+      <w:r>
+        <w:rPr>
+          <w:b/>
+          <w:bCs/>
+          <w:szCs w:val="24"/>
+        </w:rPr>
+        <w:t xml:space="preserve">Notice: </w:t>
+      </w:r>
+      <w:r>
+        <w:rPr>
+          <w:szCs w:val="24"/>
+        </w:rPr>
+        <w:t>a new folder called components will appear</w:t>
+      </w:r>
+    </w:p>
+    <w:p>
+      <w:pPr>
+        <w:pStyle w:val="ListParagraph"/>
+        <w:numPr>
+          <w:ilvl w:val="0"/>
+          <w:numId w:val="2"/>
+        </w:numPr>
+        <w:rPr>
+          <w:szCs w:val="24"/>
+        </w:rPr>
+      </w:pPr>
+      <w:r>
+        <w:rPr>
+          <w:szCs w:val="24"/>
+        </w:rPr>
+        <w:t>(Installation) Framer motion</w:t>
+      </w:r>
+    </w:p>
+    <w:p>
+      <w:pPr>
+        <w:pStyle w:val="ListParagraph"/>
+        <w:numPr>
+          <w:ilvl w:val="1"/>
+          <w:numId w:val="2"/>
+        </w:numPr>
+        <w:rPr>
+          <w:szCs w:val="24"/>
+        </w:rPr>
+      </w:pPr>
+      <w:hyperlink r:id="rId19" w:history="1">
+        <w:r>
+          <w:rPr>
+            <w:rStyle w:val="Hyperlink"/>
+            <w:szCs w:val="24"/>
+          </w:rPr>
+          <w:t>https://www.framer.com/motion/introduction/</w:t>
+        </w:r>
+      </w:hyperlink>
+    </w:p>
+    <w:p>
+      <w:pPr>
+        <w:pStyle w:val="ListParagraph"/>
+        <w:numPr>
+          <w:ilvl w:val="1"/>
+          <w:numId w:val="2"/>
+        </w:numPr>
+        <w:rPr>
+          <w:szCs w:val="24"/>
+        </w:rPr>
+      </w:pPr>
+      <w:proofErr w:type="spellStart"/>
+      <w:r>
+        <w:rPr>
+          <w:szCs w:val="24"/>
+        </w:rPr>
+        <w:t>npm</w:t>
+      </w:r>
+      <w:proofErr w:type="spellEnd"/>
+      <w:r>
+        <w:rPr>
+          <w:szCs w:val="24"/>
+        </w:rPr>
+        <w:t xml:space="preserve"> install framer-motion</w:t>
+      </w:r>
+    </w:p>
+    <w:p>
+      <w:pPr>
+        <w:pStyle w:val="ListParagraph"/>
+        <w:numPr>
+          <w:ilvl w:val="0"/>
+          <w:numId w:val="2"/>
+        </w:numPr>
+        <w:rPr>
+          <w:szCs w:val="24"/>
+        </w:rPr>
+      </w:pPr>
+      <w:r>
+        <w:rPr>
+          <w:szCs w:val="24"/>
+        </w:rPr>
+        <w:t>Modify @/components/tabs.jsx</w:t>
+      </w:r>
+      <w:r>
+        <w:rPr>
+          <w:szCs w:val="24"/>
+        </w:rPr>
+        <w:t xml:space="preserve"> in the </w:t>
+      </w:r>
+      <w:proofErr w:type="spellStart"/>
+      <w:r>
+        <w:rPr>
+          <w:szCs w:val="24"/>
+        </w:rPr>
+        <w:t>TabsList</w:t>
+      </w:r>
+      <w:proofErr w:type="spellEnd"/>
+      <w:r>
+        <w:rPr>
+          <w:szCs w:val="24"/>
+        </w:rPr>
+        <w:t>,</w:t>
+      </w:r>
+      <w:r>
+        <w:rPr>
+          <w:szCs w:val="24"/>
+        </w:rPr>
+        <w:t xml:space="preserve"> </w:t>
+      </w:r>
+      <w:proofErr w:type="spellStart"/>
+      <w:r>
+        <w:rPr>
+          <w:szCs w:val="24"/>
+        </w:rPr>
+        <w:t>TabsTrigger</w:t>
+      </w:r>
+      <w:proofErr w:type="spellEnd"/>
+      <w:r>
+        <w:rPr>
+          <w:szCs w:val="24"/>
+        </w:rPr>
+        <w:t xml:space="preserve">, </w:t>
+      </w:r>
+      <w:r>
+        <w:rPr>
+          <w:szCs w:val="24"/>
+        </w:rPr>
+        <w:t xml:space="preserve">and </w:t>
+      </w:r>
+      <w:proofErr w:type="spellStart"/>
+      <w:r>
+        <w:rPr>
+          <w:szCs w:val="24"/>
+        </w:rPr>
+        <w:t>TabsContent</w:t>
+      </w:r>
+      <w:proofErr w:type="spellEnd"/>
+      <w:r>
+        <w:rPr>
+          <w:szCs w:val="24"/>
+        </w:rPr>
+        <w:t xml:space="preserve"> variables</w:t>
+      </w:r>
     </w:p>
     <w:p>
       <w:pPr>

</xml_diff>

<commit_message>
Add Navbar Scrolling Effect
</commit_message>
<xml_diff>
--- a/vincent-portfolio/Documentation.docx
+++ b/vincent-portfolio/Documentation.docx
@@ -905,6 +905,12 @@
           <w:szCs w:val="24"/>
         </w:rPr>
         <w:t>Create a navLinks array</w:t>
+      </w:r>
+      <w:r>
+        <w:rPr>
+          <w:szCs w:val="24"/>
+        </w:rPr>
+        <w:t xml:space="preserve"> in the NavBar.jsx</w:t>
       </w:r>
     </w:p>
     <w:p>

</xml_diff>